<commit_message>
redesign prompt, add metadata to context
</commit_message>
<xml_diff>
--- a/data_sources/Q&A_Battery supply chain.docx
+++ b/data_sources/Q&A_Battery supply chain.docx
@@ -18,308 +18,423 @@
           <w:b/>
           <w:bCs/>
         </w:rPr>
-        <w:t xml:space="preserve">1. </w:t>
-      </w:r>
-      <w:r>
-        <w:rPr>
-          <w:rFonts w:cs="Angsana New" w:ascii="Arial Nova" w:hAnsi="Arial Nova"/>
+        <w:t>1. User: Can you list all companies producing synthetic graphite based on the context?</w:t>
+      </w:r>
+    </w:p>
+    <w:p>
+      <w:pPr>
+        <w:pStyle w:val="Normal"/>
+        <w:rPr>
+          <w:rFonts w:ascii="Arial Nova" w:hAnsi="Arial Nova" w:cs="Angsana New"/>
+        </w:rPr>
+      </w:pPr>
+      <w:r>
+        <w:rPr>
+          <w:rFonts w:cs="Angsana New" w:ascii="Arial Nova" w:hAnsi="Arial Nova"/>
+        </w:rPr>
+        <w:t>Assistant: Okay, based on the context provided and my general knowledge, here's a list of companies that produce synthetic graphite:</w:t>
+      </w:r>
+    </w:p>
+    <w:p>
+      <w:pPr>
+        <w:pStyle w:val="Normal"/>
+        <w:rPr>
+          <w:rFonts w:ascii="Arial Nova" w:hAnsi="Arial Nova" w:cs="Angsana New"/>
+        </w:rPr>
+      </w:pPr>
+      <w:r>
+        <w:rPr>
+          <w:rFonts w:cs="Angsana New" w:ascii="Arial Nova" w:hAnsi="Arial Nova"/>
+        </w:rPr>
+        <w:t>From the context:</w:t>
+      </w:r>
+    </w:p>
+    <w:p>
+      <w:pPr>
+        <w:pStyle w:val="Normal"/>
+        <w:rPr>
+          <w:rFonts w:ascii="Arial Nova" w:hAnsi="Arial Nova" w:cs="Angsana New"/>
+        </w:rPr>
+      </w:pPr>
+      <w:r>
+        <w:rPr>
+          <w:rFonts w:cs="Angsana New" w:ascii="Arial Nova" w:hAnsi="Arial Nova"/>
+        </w:rPr>
+        <w:t>Graphite One: Plans to produce Coated Spherical Graphite (CSG) from artificial graphite precursors.</w:t>
+      </w:r>
+    </w:p>
+    <w:p>
+      <w:pPr>
+        <w:pStyle w:val="Normal"/>
+        <w:rPr>
+          <w:rFonts w:ascii="Arial Nova" w:hAnsi="Arial Nova" w:cs="Angsana New"/>
+        </w:rPr>
+      </w:pPr>
+      <w:r>
+        <w:rPr>
+          <w:rFonts w:cs="Angsana New" w:ascii="Arial Nova" w:hAnsi="Arial Nova"/>
+        </w:rPr>
+        <w:t>From my general knowledge:</w:t>
+      </w:r>
+    </w:p>
+    <w:p>
+      <w:pPr>
+        <w:pStyle w:val="Normal"/>
+        <w:rPr>
+          <w:rFonts w:ascii="Arial Nova" w:hAnsi="Arial Nova" w:cs="Angsana New"/>
+        </w:rPr>
+      </w:pPr>
+      <w:r>
+        <w:rPr>
+          <w:rFonts w:cs="Angsana New" w:ascii="Arial Nova" w:hAnsi="Arial Nova"/>
+        </w:rPr>
+        <w:t>GrafTech International: A major producer of graphite electrodes for the steel industry and other applications.</w:t>
+      </w:r>
+    </w:p>
+    <w:p>
+      <w:pPr>
+        <w:pStyle w:val="Normal"/>
+        <w:rPr>
+          <w:rFonts w:ascii="Arial Nova" w:hAnsi="Arial Nova" w:cs="Angsana New"/>
+        </w:rPr>
+      </w:pPr>
+      <w:r>
+        <w:rPr>
+          <w:rFonts w:cs="Angsana New" w:ascii="Arial Nova" w:hAnsi="Arial Nova"/>
+        </w:rPr>
+        <w:t>Tokai Carbon: A Japanese company that produces a variety of carbon and graphite products, including synthetic graphite.</w:t>
+      </w:r>
+    </w:p>
+    <w:p>
+      <w:pPr>
+        <w:pStyle w:val="Normal"/>
+        <w:rPr>
+          <w:rFonts w:ascii="Arial Nova" w:hAnsi="Arial Nova" w:cs="Angsana New"/>
+        </w:rPr>
+      </w:pPr>
+      <w:r>
+        <w:rPr>
+          <w:rFonts w:cs="Angsana New" w:ascii="Arial Nova" w:hAnsi="Arial Nova"/>
+        </w:rPr>
+        <w:t>Showa Denko: Another Japanese company that produces synthetic graphite for various applications, including lithium-ion batteries.</w:t>
+      </w:r>
+    </w:p>
+    <w:p>
+      <w:pPr>
+        <w:pStyle w:val="Normal"/>
+        <w:rPr>
+          <w:rFonts w:ascii="Arial Nova" w:hAnsi="Arial Nova" w:cs="Angsana New"/>
+        </w:rPr>
+      </w:pPr>
+      <w:r>
+        <w:rPr>
+          <w:rFonts w:cs="Angsana New" w:ascii="Arial Nova" w:hAnsi="Arial Nova"/>
+        </w:rPr>
+        <w:t>Nippon Carbon: A Japanese company specializing in carbon fiber and graphite products.</w:t>
+      </w:r>
+    </w:p>
+    <w:p>
+      <w:pPr>
+        <w:pStyle w:val="Normal"/>
+        <w:rPr>
+          <w:rFonts w:ascii="Arial Nova" w:hAnsi="Arial Nova" w:cs="Angsana New"/>
+        </w:rPr>
+      </w:pPr>
+      <w:r>
+        <w:rPr>
+          <w:rFonts w:cs="Angsana New" w:ascii="Arial Nova" w:hAnsi="Arial Nova"/>
+        </w:rPr>
+        <w:t>BTR New Material Group: A Chinese company and one of the world's largest lithium-ion battery material suppliers, including synthetic graphite.</w:t>
+      </w:r>
+    </w:p>
+    <w:p>
+      <w:pPr>
+        <w:pStyle w:val="Normal"/>
+        <w:rPr>
+          <w:rFonts w:ascii="Arial Nova" w:hAnsi="Arial Nova" w:cs="Angsana New"/>
+        </w:rPr>
+      </w:pPr>
+      <w:r>
+        <w:rPr>
+          <w:rFonts w:cs="Angsana New" w:ascii="Arial Nova" w:hAnsi="Arial Nova"/>
+        </w:rPr>
+        <w:t>Hitachi Chemical (Showa Denko Materials): Produces a range of chemical products, including carbon materials like synthetic graphite. (Note: Hitachi Chemical was acquired by Showa Denko and is now Showa Denko Materials).</w:t>
+      </w:r>
+    </w:p>
+    <w:p>
+      <w:pPr>
+        <w:pStyle w:val="Normal"/>
+        <w:rPr>
+          <w:rFonts w:ascii="Arial Nova" w:hAnsi="Arial Nova" w:cs="Angsana New"/>
+        </w:rPr>
+      </w:pPr>
+      <w:r>
+        <w:rPr>
+          <w:rFonts w:cs="Angsana New" w:ascii="Arial Nova" w:hAnsi="Arial Nova"/>
+        </w:rPr>
+        <w:t>This list is not exhaustive, as there are many other companies involved in the production of synthetic graphite, often as part of a broader portfolio of carbon and related materials. Also, keep in mind that the market is dynamic, with companies potentially entering or exiting the synthetic graphite business over time.</w:t>
+      </w:r>
+    </w:p>
+    <w:p>
+      <w:pPr>
+        <w:pStyle w:val="Normal"/>
+        <w:rPr>
+          <w:rFonts w:ascii="Arial Nova" w:hAnsi="Arial Nova" w:cs="Angsana New"/>
+          <w:b/>
           <w:b/>
           <w:bCs/>
         </w:rPr>
-        <w:t>User: Can you list all companies producing synthetic graphite based on the context?</w:t>
-      </w:r>
-    </w:p>
-    <w:p>
-      <w:pPr>
-        <w:pStyle w:val="Normal"/>
-        <w:rPr>
-          <w:rFonts w:ascii="Arial Nova" w:hAnsi="Arial Nova" w:cs="Angsana New"/>
-        </w:rPr>
-      </w:pPr>
-      <w:r>
-        <w:rPr>
-          <w:rFonts w:cs="Angsana New" w:ascii="Arial Nova" w:hAnsi="Arial Nova"/>
-        </w:rPr>
-        <w:t>Assistant: Okay, based on the context provided and my general knowledge, here's a list of companies that produce synthetic graphite:</w:t>
-      </w:r>
-    </w:p>
-    <w:p>
-      <w:pPr>
-        <w:pStyle w:val="Normal"/>
-        <w:rPr>
-          <w:rFonts w:ascii="Arial Nova" w:hAnsi="Arial Nova" w:cs="Angsana New"/>
-        </w:rPr>
-      </w:pPr>
-      <w:r>
-        <w:rPr>
-          <w:rFonts w:cs="Angsana New" w:ascii="Arial Nova" w:hAnsi="Arial Nova"/>
-        </w:rPr>
-        <w:t>From the context:</w:t>
-      </w:r>
-    </w:p>
-    <w:p>
-      <w:pPr>
-        <w:pStyle w:val="Normal"/>
-        <w:rPr>
-          <w:rFonts w:ascii="Arial Nova" w:hAnsi="Arial Nova" w:cs="Angsana New"/>
-        </w:rPr>
-      </w:pPr>
-      <w:r>
-        <w:rPr>
-          <w:rFonts w:cs="Angsana New" w:ascii="Arial Nova" w:hAnsi="Arial Nova"/>
-        </w:rPr>
-        <w:t>Graphite One: Plans to produce Coated Spherical Graphite (CSG) from artificial graphite precursors.</w:t>
-      </w:r>
-    </w:p>
-    <w:p>
-      <w:pPr>
-        <w:pStyle w:val="Normal"/>
-        <w:rPr>
-          <w:rFonts w:ascii="Arial Nova" w:hAnsi="Arial Nova" w:cs="Angsana New"/>
-        </w:rPr>
-      </w:pPr>
-      <w:r>
-        <w:rPr>
-          <w:rFonts w:cs="Angsana New" w:ascii="Arial Nova" w:hAnsi="Arial Nova"/>
-        </w:rPr>
-        <w:t>From my general knowledge:</w:t>
-      </w:r>
-    </w:p>
-    <w:p>
-      <w:pPr>
-        <w:pStyle w:val="Normal"/>
-        <w:rPr>
-          <w:rFonts w:ascii="Arial Nova" w:hAnsi="Arial Nova" w:cs="Angsana New"/>
-        </w:rPr>
-      </w:pPr>
-      <w:r>
-        <w:rPr>
-          <w:rFonts w:cs="Angsana New" w:ascii="Arial Nova" w:hAnsi="Arial Nova"/>
-        </w:rPr>
-        <w:t>GrafTech International: A major producer of graphite electrodes for the steel industry and other applications.</w:t>
-      </w:r>
-    </w:p>
-    <w:p>
-      <w:pPr>
-        <w:pStyle w:val="Normal"/>
-        <w:rPr>
-          <w:rFonts w:ascii="Arial Nova" w:hAnsi="Arial Nova" w:cs="Angsana New"/>
-        </w:rPr>
-      </w:pPr>
-      <w:r>
-        <w:rPr>
-          <w:rFonts w:cs="Angsana New" w:ascii="Arial Nova" w:hAnsi="Arial Nova"/>
-        </w:rPr>
-        <w:t>Tokai Carbon: A Japanese company that produces a variety of carbon and graphite products, including synthetic graphite.</w:t>
-      </w:r>
-    </w:p>
-    <w:p>
-      <w:pPr>
-        <w:pStyle w:val="Normal"/>
-        <w:rPr>
-          <w:rFonts w:ascii="Arial Nova" w:hAnsi="Arial Nova" w:cs="Angsana New"/>
-        </w:rPr>
-      </w:pPr>
-      <w:r>
-        <w:rPr>
-          <w:rFonts w:cs="Angsana New" w:ascii="Arial Nova" w:hAnsi="Arial Nova"/>
-        </w:rPr>
-        <w:t>Showa Denko: Another Japanese company that produces synthetic graphite for various applications, including lithium-ion batteries.</w:t>
-      </w:r>
-    </w:p>
-    <w:p>
-      <w:pPr>
-        <w:pStyle w:val="Normal"/>
-        <w:rPr>
-          <w:rFonts w:ascii="Arial Nova" w:hAnsi="Arial Nova" w:cs="Angsana New"/>
-        </w:rPr>
-      </w:pPr>
-      <w:r>
-        <w:rPr>
-          <w:rFonts w:cs="Angsana New" w:ascii="Arial Nova" w:hAnsi="Arial Nova"/>
-        </w:rPr>
-        <w:t>Nippon Carbon: A Japanese company specializing in carbon fiber and graphite products.</w:t>
-      </w:r>
-    </w:p>
-    <w:p>
-      <w:pPr>
-        <w:pStyle w:val="Normal"/>
-        <w:rPr>
-          <w:rFonts w:ascii="Arial Nova" w:hAnsi="Arial Nova" w:cs="Angsana New"/>
-        </w:rPr>
-      </w:pPr>
-      <w:r>
-        <w:rPr>
-          <w:rFonts w:cs="Angsana New" w:ascii="Arial Nova" w:hAnsi="Arial Nova"/>
-        </w:rPr>
-        <w:t>BTR New Material Group: A Chinese company and one of the world's largest lithium-ion battery material suppliers, including synthetic graphite.</w:t>
-      </w:r>
-    </w:p>
-    <w:p>
-      <w:pPr>
-        <w:pStyle w:val="Normal"/>
-        <w:rPr>
-          <w:rFonts w:ascii="Arial Nova" w:hAnsi="Arial Nova" w:cs="Angsana New"/>
-        </w:rPr>
-      </w:pPr>
-      <w:r>
-        <w:rPr>
-          <w:rFonts w:cs="Angsana New" w:ascii="Arial Nova" w:hAnsi="Arial Nova"/>
-        </w:rPr>
-        <w:t>Hitachi Chemical (Showa Denko Materials): Produces a range of chemical products, including carbon materials like synthetic graphite. (Note: Hitachi Chemical was acquired by Showa Denko and is now Showa Denko Materials).</w:t>
-      </w:r>
-    </w:p>
-    <w:p>
-      <w:pPr>
-        <w:pStyle w:val="Normal"/>
-        <w:rPr>
-          <w:rFonts w:ascii="Arial Nova" w:hAnsi="Arial Nova" w:cs="Angsana New"/>
-        </w:rPr>
-      </w:pPr>
-      <w:r>
-        <w:rPr>
-          <w:rFonts w:cs="Angsana New" w:ascii="Arial Nova" w:hAnsi="Arial Nova"/>
-        </w:rPr>
-        <w:t>This list is not exhaustive, as there are many other companies involved in the production of synthetic graphite, often as part of a broader portfolio of carbon and related materials. Also, keep in mind that the market is dynamic, with companies potentially entering or exiting the synthetic graphite business over time.</w:t>
-      </w:r>
-    </w:p>
-    <w:p>
-      <w:pPr>
-        <w:pStyle w:val="Normal"/>
-        <w:rPr>
-          <w:rFonts w:ascii="Arial Nova" w:hAnsi="Arial Nova" w:cs="Angsana New"/>
-          <w:b/>
+      </w:pPr>
+      <w:r>
+        <w:rPr>
+          <w:rFonts w:cs="Angsana New" w:ascii="Arial Nova" w:hAnsi="Arial Nova"/>
           <w:b/>
           <w:bCs/>
         </w:rPr>
-      </w:pPr>
-      <w:r>
-        <w:rPr>
-          <w:rFonts w:cs="Angsana New" w:ascii="Arial Nova" w:hAnsi="Arial Nova"/>
+        <w:t>2. User: Can you find the headquarter locations of those companies?</w:t>
+      </w:r>
+    </w:p>
+    <w:p>
+      <w:pPr>
+        <w:pStyle w:val="Normal"/>
+        <w:rPr>
+          <w:rFonts w:ascii="Arial Nova" w:hAnsi="Arial Nova" w:cs="Angsana New"/>
+        </w:rPr>
+      </w:pPr>
+      <w:r>
+        <w:rPr>
+          <w:rFonts w:cs="Angsana New" w:ascii="Arial Nova" w:hAnsi="Arial Nova"/>
+        </w:rPr>
+        <w:t>Assistant: Okay, here are the headquarters for the companies mentioned, based on my general knowledge:</w:t>
+      </w:r>
+    </w:p>
+    <w:p>
+      <w:pPr>
+        <w:pStyle w:val="Normal"/>
+        <w:rPr>
+          <w:rFonts w:ascii="Arial Nova" w:hAnsi="Arial Nova" w:cs="Angsana New"/>
+        </w:rPr>
+      </w:pPr>
+      <w:r>
+        <w:rPr>
+          <w:rFonts w:cs="Angsana New" w:ascii="Arial Nova" w:hAnsi="Arial Nova"/>
+        </w:rPr>
+        <w:t>Graphite One: Vancouver, British Columbia, Canada (based on their website information).</w:t>
+      </w:r>
+    </w:p>
+    <w:p>
+      <w:pPr>
+        <w:pStyle w:val="Normal"/>
+        <w:rPr>
+          <w:rFonts w:ascii="Arial Nova" w:hAnsi="Arial Nova" w:cs="Angsana New"/>
+        </w:rPr>
+      </w:pPr>
+      <w:r>
+        <w:rPr>
+          <w:rFonts w:cs="Angsana New" w:ascii="Arial Nova" w:hAnsi="Arial Nova"/>
+        </w:rPr>
+        <w:t>GrafTech International: Brooklyn Heights, Ohio, USA.</w:t>
+      </w:r>
+    </w:p>
+    <w:p>
+      <w:pPr>
+        <w:pStyle w:val="Normal"/>
+        <w:rPr>
+          <w:rFonts w:ascii="Arial Nova" w:hAnsi="Arial Nova" w:cs="Angsana New"/>
+        </w:rPr>
+      </w:pPr>
+      <w:r>
+        <w:rPr>
+          <w:rFonts w:cs="Angsana New" w:ascii="Arial Nova" w:hAnsi="Arial Nova"/>
+        </w:rPr>
+        <w:t>Tokai Carbon: Tokyo, Japan.</w:t>
+      </w:r>
+    </w:p>
+    <w:p>
+      <w:pPr>
+        <w:pStyle w:val="Normal"/>
+        <w:rPr>
+          <w:rFonts w:ascii="Arial Nova" w:hAnsi="Arial Nova" w:cs="Angsana New"/>
+        </w:rPr>
+      </w:pPr>
+      <w:r>
+        <w:rPr>
+          <w:rFonts w:cs="Angsana New" w:ascii="Arial Nova" w:hAnsi="Arial Nova"/>
+        </w:rPr>
+        <w:t>Showa Denko (Resonac Holdings): Tokyo, Japan. Note: Showa Denko changed its name to Resonac Holdings Corporation in January 2023.</w:t>
+      </w:r>
+    </w:p>
+    <w:p>
+      <w:pPr>
+        <w:pStyle w:val="Normal"/>
+        <w:rPr>
+          <w:rFonts w:ascii="Arial Nova" w:hAnsi="Arial Nova" w:cs="Angsana New"/>
+        </w:rPr>
+      </w:pPr>
+      <w:r>
+        <w:rPr>
+          <w:rFonts w:cs="Angsana New" w:ascii="Arial Nova" w:hAnsi="Arial Nova"/>
+        </w:rPr>
+        <w:t>Nippon Carbon: Tokyo, Japan.</w:t>
+      </w:r>
+    </w:p>
+    <w:p>
+      <w:pPr>
+        <w:pStyle w:val="Normal"/>
+        <w:rPr>
+          <w:rFonts w:ascii="Arial Nova" w:hAnsi="Arial Nova" w:cs="Angsana New"/>
+        </w:rPr>
+      </w:pPr>
+      <w:r>
+        <w:rPr>
+          <w:rFonts w:cs="Angsana New" w:ascii="Arial Nova" w:hAnsi="Arial Nova"/>
+        </w:rPr>
+        <w:t>BTR New Material Group: Shenzhen, China.</w:t>
+      </w:r>
+    </w:p>
+    <w:p>
+      <w:pPr>
+        <w:pStyle w:val="Normal"/>
+        <w:rPr>
+          <w:rFonts w:ascii="Arial Nova" w:hAnsi="Arial Nova" w:cs="Angsana New"/>
+        </w:rPr>
+      </w:pPr>
+      <w:r>
+        <w:rPr>
+          <w:rFonts w:cs="Angsana New" w:ascii="Arial Nova" w:hAnsi="Arial Nova"/>
+        </w:rPr>
+        <w:t>Hitachi Chemical (Showa Denko Materials/Resonac Materials): Tokyo, Japan (as it's now part of Resonac Holdings).</w:t>
+      </w:r>
+    </w:p>
+    <w:p>
+      <w:pPr>
+        <w:pStyle w:val="Normal"/>
+        <w:rPr>
+          <w:rFonts w:ascii="Arial Nova" w:hAnsi="Arial Nova" w:cs="Angsana New"/>
+          <w:b/>
           <w:b/>
           <w:bCs/>
         </w:rPr>
-        <w:t xml:space="preserve">2. </w:t>
-      </w:r>
+      </w:pPr>
       <w:r>
         <w:rPr>
           <w:rFonts w:cs="Angsana New" w:ascii="Arial Nova" w:hAnsi="Arial Nova"/>
           <w:b/>
           <w:bCs/>
         </w:rPr>
-        <w:t>User: Can you find the headquarter locations of those companies?</w:t>
-      </w:r>
-    </w:p>
-    <w:p>
-      <w:pPr>
-        <w:pStyle w:val="Normal"/>
-        <w:rPr>
-          <w:rFonts w:ascii="Arial Nova" w:hAnsi="Arial Nova" w:cs="Angsana New"/>
-        </w:rPr>
-      </w:pPr>
-      <w:r>
-        <w:rPr>
-          <w:rFonts w:cs="Angsana New" w:ascii="Arial Nova" w:hAnsi="Arial Nova"/>
-        </w:rPr>
-        <w:t>Assistant: Okay, here are the headquarters for the companies mentioned, based on my general knowledge:</w:t>
-      </w:r>
-    </w:p>
-    <w:p>
-      <w:pPr>
-        <w:pStyle w:val="Normal"/>
-        <w:rPr>
-          <w:rFonts w:ascii="Arial Nova" w:hAnsi="Arial Nova" w:cs="Angsana New"/>
-        </w:rPr>
-      </w:pPr>
-      <w:r>
-        <w:rPr>
-          <w:rFonts w:cs="Angsana New" w:ascii="Arial Nova" w:hAnsi="Arial Nova"/>
-        </w:rPr>
-        <w:t>Graphite One: Vancouver, British Columbia, Canada (based on their website information).</w:t>
-      </w:r>
-    </w:p>
-    <w:p>
-      <w:pPr>
-        <w:pStyle w:val="Normal"/>
-        <w:rPr>
-          <w:rFonts w:ascii="Arial Nova" w:hAnsi="Arial Nova" w:cs="Angsana New"/>
-        </w:rPr>
-      </w:pPr>
-      <w:r>
-        <w:rPr>
-          <w:rFonts w:cs="Angsana New" w:ascii="Arial Nova" w:hAnsi="Arial Nova"/>
-        </w:rPr>
-        <w:t>GrafTech International: Brooklyn Heights, Ohio, USA.</w:t>
-      </w:r>
-    </w:p>
-    <w:p>
-      <w:pPr>
-        <w:pStyle w:val="Normal"/>
-        <w:rPr>
-          <w:rFonts w:ascii="Arial Nova" w:hAnsi="Arial Nova" w:cs="Angsana New"/>
-        </w:rPr>
-      </w:pPr>
-      <w:r>
-        <w:rPr>
-          <w:rFonts w:cs="Angsana New" w:ascii="Arial Nova" w:hAnsi="Arial Nova"/>
-        </w:rPr>
-        <w:t>Tokai Carbon: Tokyo, Japan.</w:t>
-      </w:r>
-    </w:p>
-    <w:p>
-      <w:pPr>
-        <w:pStyle w:val="Normal"/>
-        <w:rPr>
-          <w:rFonts w:ascii="Arial Nova" w:hAnsi="Arial Nova" w:cs="Angsana New"/>
-        </w:rPr>
-      </w:pPr>
-      <w:r>
-        <w:rPr>
-          <w:rFonts w:cs="Angsana New" w:ascii="Arial Nova" w:hAnsi="Arial Nova"/>
-        </w:rPr>
-        <w:t>Showa Denko (Resonac Holdings): Tokyo, Japan. Note: Showa Denko changed its name to Resonac Holdings Corporation in January 2023.</w:t>
-      </w:r>
-    </w:p>
-    <w:p>
-      <w:pPr>
-        <w:pStyle w:val="Normal"/>
-        <w:rPr>
-          <w:rFonts w:ascii="Arial Nova" w:hAnsi="Arial Nova" w:cs="Angsana New"/>
-        </w:rPr>
-      </w:pPr>
-      <w:r>
-        <w:rPr>
-          <w:rFonts w:cs="Angsana New" w:ascii="Arial Nova" w:hAnsi="Arial Nova"/>
-        </w:rPr>
-        <w:t>Nippon Carbon: Tokyo, Japan.</w:t>
-      </w:r>
-    </w:p>
-    <w:p>
-      <w:pPr>
-        <w:pStyle w:val="Normal"/>
-        <w:rPr>
-          <w:rFonts w:ascii="Arial Nova" w:hAnsi="Arial Nova" w:cs="Angsana New"/>
-        </w:rPr>
-      </w:pPr>
-      <w:r>
-        <w:rPr>
-          <w:rFonts w:cs="Angsana New" w:ascii="Arial Nova" w:hAnsi="Arial Nova"/>
-        </w:rPr>
-        <w:t>BTR New Material Group: Shenzhen, China.</w:t>
-      </w:r>
-    </w:p>
-    <w:p>
-      <w:pPr>
-        <w:pStyle w:val="Normal"/>
-        <w:rPr>
-          <w:rFonts w:ascii="Arial Nova" w:hAnsi="Arial Nova" w:cs="Angsana New"/>
-        </w:rPr>
-      </w:pPr>
-      <w:r>
-        <w:rPr>
-          <w:rFonts w:cs="Angsana New" w:ascii="Arial Nova" w:hAnsi="Arial Nova"/>
-        </w:rPr>
-        <w:t>Hitachi Chemical (Showa Denko Materials/Resonac Materials): Tokyo, Japan (as it's now part of Resonac Holdings).</w:t>
+        <w:t>3. User: Can you tell me the annual graphite production capacity of those companies?</w:t>
+      </w:r>
+    </w:p>
+    <w:p>
+      <w:pPr>
+        <w:pStyle w:val="Normal"/>
+        <w:rPr>
+          <w:rFonts w:ascii="Arial Nova" w:hAnsi="Arial Nova" w:cs="Angsana New"/>
+        </w:rPr>
+      </w:pPr>
+      <w:r>
+        <w:rPr>
+          <w:rFonts w:cs="Angsana New" w:ascii="Arial Nova" w:hAnsi="Arial Nova"/>
+        </w:rPr>
+        <w:t>Assistant: I can provide estimates based on my general knowledge, but keep in mind that actual production capacity can fluctuate and is often proprietary information. Also, some companies produce different types of graphite, so the overall capacity may not directly translate to specific battery-grade material.</w:t>
+      </w:r>
+    </w:p>
+    <w:p>
+      <w:pPr>
+        <w:pStyle w:val="Normal"/>
+        <w:rPr>
+          <w:rFonts w:ascii="Arial Nova" w:hAnsi="Arial Nova" w:cs="Angsana New"/>
+        </w:rPr>
+      </w:pPr>
+      <w:r>
+        <w:rPr>
+          <w:rFonts w:cs="Angsana New" w:ascii="Arial Nova" w:hAnsi="Arial Nova"/>
+        </w:rPr>
+        <w:t>Graphite One: Based on the context, Graphite One is projected to process 60,000 tonnes of graphite concentrate annually, yielding 41,850 tonnes of coated spherical graphite (CSG) and 13,500 tonnes of purified graphite powders. This is a planned capacity, not current production.</w:t>
+      </w:r>
+    </w:p>
+    <w:p>
+      <w:pPr>
+        <w:pStyle w:val="Normal"/>
+        <w:rPr>
+          <w:rFonts w:ascii="Arial Nova" w:hAnsi="Arial Nova" w:cs="Angsana New"/>
+        </w:rPr>
+      </w:pPr>
+      <w:r>
+        <w:rPr>
+          <w:rFonts w:cs="Angsana New" w:ascii="Arial Nova" w:hAnsi="Arial Nova"/>
+        </w:rPr>
+        <w:t>GrafTech International: GrafTech has a substantial production capacity for graphite electrodes, which are used in the steel industry. Their annual capacity is estimated to be in the range of 200,000 to 300,000 tonnes of graphite electrodes.</w:t>
+      </w:r>
+    </w:p>
+    <w:p>
+      <w:pPr>
+        <w:pStyle w:val="Normal"/>
+        <w:rPr>
+          <w:rFonts w:ascii="Arial Nova" w:hAnsi="Arial Nova" w:cs="Angsana New"/>
+        </w:rPr>
+      </w:pPr>
+      <w:r>
+        <w:rPr>
+          <w:rFonts w:cs="Angsana New" w:ascii="Arial Nova" w:hAnsi="Arial Nova"/>
+        </w:rPr>
+        <w:t>Tokai Carbon: Tokai Carbon produces a wide range of carbon and graphite products. Their total graphite production capacity is estimated to be in the range of 100,000 to 200,000 tonnes per year, across various product lines.</w:t>
+      </w:r>
+    </w:p>
+    <w:p>
+      <w:pPr>
+        <w:pStyle w:val="Normal"/>
+        <w:rPr>
+          <w:rFonts w:ascii="Arial Nova" w:hAnsi="Arial Nova" w:cs="Angsana New"/>
+        </w:rPr>
+      </w:pPr>
+      <w:r>
+        <w:rPr>
+          <w:rFonts w:cs="Angsana New" w:ascii="Arial Nova" w:hAnsi="Arial Nova"/>
+        </w:rPr>
+        <w:t>Showa Denko (Resonac Holdings): Showa Denko's (now Resonac Holdings) graphite production is focused on high-performance applications. Their capacity is estimated to be in the range of 20,000 to 50,000 tonnes per year.</w:t>
+      </w:r>
+    </w:p>
+    <w:p>
+      <w:pPr>
+        <w:pStyle w:val="Normal"/>
+        <w:rPr>
+          <w:rFonts w:ascii="Arial Nova" w:hAnsi="Arial Nova" w:cs="Angsana New"/>
+        </w:rPr>
+      </w:pPr>
+      <w:r>
+        <w:rPr>
+          <w:rFonts w:cs="Angsana New" w:ascii="Arial Nova" w:hAnsi="Arial Nova"/>
+        </w:rPr>
+        <w:t>Nippon Carbon: Nippon Carbon's production is more specialized. Their graphite production capacity is likely in the range of 10,000 to 30,000 tonnes per year.</w:t>
+      </w:r>
+    </w:p>
+    <w:p>
+      <w:pPr>
+        <w:pStyle w:val="Normal"/>
+        <w:rPr>
+          <w:rFonts w:ascii="Arial Nova" w:hAnsi="Arial Nova" w:cs="Angsana New"/>
+        </w:rPr>
+      </w:pPr>
+      <w:r>
+        <w:rPr>
+          <w:rFonts w:cs="Angsana New" w:ascii="Arial Nova" w:hAnsi="Arial Nova"/>
+        </w:rPr>
+        <w:t>BTR New Material Group: As one of the largest battery material suppliers, BTR has a significant synthetic graphite production capacity. It's estimated to be in the range of 100,000 to 200,000+ tonnes per year.</w:t>
+      </w:r>
+    </w:p>
+    <w:p>
+      <w:pPr>
+        <w:pStyle w:val="Normal"/>
+        <w:rPr>
+          <w:rFonts w:ascii="Arial Nova" w:hAnsi="Arial Nova" w:cs="Angsana New"/>
+        </w:rPr>
+      </w:pPr>
+      <w:r>
+        <w:rPr>
+          <w:rFonts w:cs="Angsana New" w:ascii="Arial Nova" w:hAnsi="Arial Nova"/>
+        </w:rPr>
+        <w:t>Hitachi Chemical (Showa Denko Materials/Resonac Materials): Since it's now integrated into Resonac, its capacity is included in the Showa Denko/Resonac estimate above.</w:t>
       </w:r>
     </w:p>
     <w:p>
@@ -338,276 +453,121 @@
           <w:b/>
           <w:bCs/>
         </w:rPr>
-        <w:t xml:space="preserve">3. </w:t>
-      </w:r>
+        <w:t>4. User: Can you tell me BTR supplies graphite as anode battery materials to which battery companies?</w:t>
+      </w:r>
+    </w:p>
+    <w:p>
+      <w:pPr>
+        <w:pStyle w:val="Normal"/>
+        <w:rPr>
+          <w:rFonts w:ascii="Arial Nova" w:hAnsi="Arial Nova" w:cs="Angsana New"/>
+        </w:rPr>
+      </w:pPr>
+      <w:r>
+        <w:rPr>
+          <w:rFonts w:cs="Angsana New" w:ascii="Arial Nova" w:hAnsi="Arial Nova"/>
+        </w:rPr>
+        <w:t>Assistant: Based on my general knowledge, BTR New Material Group supplies graphite as anode battery materials to a wide range of battery companies. Some of the major ones include:</w:t>
+      </w:r>
+    </w:p>
+    <w:p>
+      <w:pPr>
+        <w:pStyle w:val="Normal"/>
+        <w:rPr>
+          <w:rFonts w:ascii="Arial Nova" w:hAnsi="Arial Nova" w:cs="Angsana New"/>
+        </w:rPr>
+      </w:pPr>
+      <w:r>
+        <w:rPr>
+          <w:rFonts w:cs="Angsana New" w:ascii="Arial Nova" w:hAnsi="Arial Nova"/>
+        </w:rPr>
+        <w:t>CATL (Contemporary Amperex Technology Co. Limited): The world's largest battery manufacturer.</w:t>
+      </w:r>
+    </w:p>
+    <w:p>
+      <w:pPr>
+        <w:pStyle w:val="Normal"/>
+        <w:rPr>
+          <w:rFonts w:ascii="Arial Nova" w:hAnsi="Arial Nova" w:cs="Angsana New"/>
+        </w:rPr>
+      </w:pPr>
+      <w:r>
+        <w:rPr>
+          <w:rFonts w:cs="Angsana New" w:ascii="Arial Nova" w:hAnsi="Arial Nova"/>
+        </w:rPr>
+        <w:t>BYD: A major Chinese electric vehicle and battery manufacturer.</w:t>
+      </w:r>
+    </w:p>
+    <w:p>
+      <w:pPr>
+        <w:pStyle w:val="Normal"/>
+        <w:rPr>
+          <w:rFonts w:ascii="Arial Nova" w:hAnsi="Arial Nova" w:cs="Angsana New"/>
+        </w:rPr>
+      </w:pPr>
+      <w:r>
+        <w:rPr>
+          <w:rFonts w:cs="Angsana New" w:ascii="Arial Nova" w:hAnsi="Arial Nova"/>
+        </w:rPr>
+        <w:t>LG Energy Solution: A leading global battery manufacturer.</w:t>
+      </w:r>
+    </w:p>
+    <w:p>
+      <w:pPr>
+        <w:pStyle w:val="Normal"/>
+        <w:rPr>
+          <w:rFonts w:ascii="Arial Nova" w:hAnsi="Arial Nova" w:cs="Angsana New"/>
+        </w:rPr>
+      </w:pPr>
+      <w:r>
+        <w:rPr>
+          <w:rFonts w:cs="Angsana New" w:ascii="Arial Nova" w:hAnsi="Arial Nova"/>
+        </w:rPr>
+        <w:t>Samsung SDI: Another leading global battery manufacturer.</w:t>
+      </w:r>
+    </w:p>
+    <w:p>
+      <w:pPr>
+        <w:pStyle w:val="Normal"/>
+        <w:rPr>
+          <w:rFonts w:ascii="Arial Nova" w:hAnsi="Arial Nova" w:cs="Angsana New"/>
+        </w:rPr>
+      </w:pPr>
+      <w:r>
+        <w:rPr>
+          <w:rFonts w:cs="Angsana New" w:ascii="Arial Nova" w:hAnsi="Arial Nova"/>
+        </w:rPr>
+        <w:t>Panasonic: A major Japanese battery manufacturer.</w:t>
+      </w:r>
+    </w:p>
+    <w:p>
+      <w:pPr>
+        <w:pStyle w:val="Normal"/>
+        <w:rPr>
+          <w:rFonts w:ascii="Arial Nova" w:hAnsi="Arial Nova" w:cs="Angsana New"/>
+        </w:rPr>
+      </w:pPr>
+      <w:r>
+        <w:rPr>
+          <w:rFonts w:cs="Angsana New" w:ascii="Arial Nova" w:hAnsi="Arial Nova"/>
+        </w:rPr>
+        <w:t>BTR is a major supplier in the battery materials market, so they likely supply to many other smaller and regional battery manufacturers as well.</w:t>
+      </w:r>
+    </w:p>
+    <w:p>
+      <w:pPr>
+        <w:pStyle w:val="Normal"/>
+        <w:rPr>
+          <w:rFonts w:ascii="Arial Nova" w:hAnsi="Arial Nova" w:cs="Angsana New"/>
+        </w:rPr>
+      </w:pPr>
       <w:r>
         <w:rPr>
           <w:rFonts w:cs="Angsana New" w:ascii="Arial Nova" w:hAnsi="Arial Nova"/>
           <w:b/>
           <w:bCs/>
         </w:rPr>
-        <w:t>User: Can you tell me the annual graphite production capacity of those companies?</w:t>
-      </w:r>
-    </w:p>
-    <w:p>
-      <w:pPr>
-        <w:pStyle w:val="Normal"/>
-        <w:rPr>
-          <w:rFonts w:ascii="Arial Nova" w:hAnsi="Arial Nova" w:cs="Angsana New"/>
-        </w:rPr>
-      </w:pPr>
-      <w:r>
-        <w:rPr>
-          <w:rFonts w:cs="Angsana New" w:ascii="Arial Nova" w:hAnsi="Arial Nova"/>
-        </w:rPr>
-        <w:t>Assistant: I can provide estimates based on my general knowledge, but keep in mind that actual production capacity can fluctuate and is often proprietary information. Also, some companies produce different types of graphite, so the overall capacity may not directly translate to specific battery-grade material.</w:t>
-      </w:r>
-    </w:p>
-    <w:p>
-      <w:pPr>
-        <w:pStyle w:val="Normal"/>
-        <w:rPr>
-          <w:rFonts w:ascii="Arial Nova" w:hAnsi="Arial Nova" w:cs="Angsana New"/>
-        </w:rPr>
-      </w:pPr>
-      <w:r>
-        <w:rPr>
-          <w:rFonts w:cs="Angsana New" w:ascii="Arial Nova" w:hAnsi="Arial Nova"/>
-        </w:rPr>
-        <w:t>Graphite One: Based on the context, Graphite One is projected to process 60,000 tonnes of graphite concentrate annually, yielding 41,850 tonnes of coated spherical graphite (CSG) and 13,500 tonnes of purified graphite powders. This is a planned capacity, not current production.</w:t>
-      </w:r>
-    </w:p>
-    <w:p>
-      <w:pPr>
-        <w:pStyle w:val="Normal"/>
-        <w:rPr>
-          <w:rFonts w:ascii="Arial Nova" w:hAnsi="Arial Nova" w:cs="Angsana New"/>
-        </w:rPr>
-      </w:pPr>
-      <w:r>
-        <w:rPr>
-          <w:rFonts w:cs="Angsana New" w:ascii="Arial Nova" w:hAnsi="Arial Nova"/>
-        </w:rPr>
-        <w:t>GrafTech International: GrafTech has a substantial production capacity for graphite electrodes, which are used in the steel industry. Their annual capacity is estimated to be in the range of 200,000 to 300,000 tonnes of graphite electrodes.</w:t>
-      </w:r>
-    </w:p>
-    <w:p>
-      <w:pPr>
-        <w:pStyle w:val="Normal"/>
-        <w:rPr>
-          <w:rFonts w:ascii="Arial Nova" w:hAnsi="Arial Nova" w:cs="Angsana New"/>
-        </w:rPr>
-      </w:pPr>
-      <w:r>
-        <w:rPr>
-          <w:rFonts w:cs="Angsana New" w:ascii="Arial Nova" w:hAnsi="Arial Nova"/>
-        </w:rPr>
-        <w:t>Tokai Carbon: Tokai Carbon produces a wide range of carbon and graphite products. Their total graphite production capacity is estimated to be in the range of 100,000 to 200,000 tonnes per year, across various product lines.</w:t>
-      </w:r>
-    </w:p>
-    <w:p>
-      <w:pPr>
-        <w:pStyle w:val="Normal"/>
-        <w:rPr>
-          <w:rFonts w:ascii="Arial Nova" w:hAnsi="Arial Nova" w:cs="Angsana New"/>
-        </w:rPr>
-      </w:pPr>
-      <w:r>
-        <w:rPr>
-          <w:rFonts w:cs="Angsana New" w:ascii="Arial Nova" w:hAnsi="Arial Nova"/>
-        </w:rPr>
-        <w:t>Showa Denko (Resonac Holdings): Showa Denko's (now Resonac Holdings) graphite production is focused on high-performance applications. Their capacity is estimated to be in the range of 20,000 to 50,000 tonnes per year.</w:t>
-      </w:r>
-    </w:p>
-    <w:p>
-      <w:pPr>
-        <w:pStyle w:val="Normal"/>
-        <w:rPr>
-          <w:rFonts w:ascii="Arial Nova" w:hAnsi="Arial Nova" w:cs="Angsana New"/>
-        </w:rPr>
-      </w:pPr>
-      <w:r>
-        <w:rPr>
-          <w:rFonts w:cs="Angsana New" w:ascii="Arial Nova" w:hAnsi="Arial Nova"/>
-        </w:rPr>
-        <w:t>Nippon Carbon: Nippon Carbon's production is more specialized. Their graphite production capacity is likely in the range of 10,000 to 30,000 tonnes per year.</w:t>
-      </w:r>
-    </w:p>
-    <w:p>
-      <w:pPr>
-        <w:pStyle w:val="Normal"/>
-        <w:rPr>
-          <w:rFonts w:ascii="Arial Nova" w:hAnsi="Arial Nova" w:cs="Angsana New"/>
-        </w:rPr>
-      </w:pPr>
-      <w:r>
-        <w:rPr>
-          <w:rFonts w:cs="Angsana New" w:ascii="Arial Nova" w:hAnsi="Arial Nova"/>
-        </w:rPr>
-        <w:t>BTR New Material Group: As one of the largest battery material suppliers, BTR has a significant synthetic graphite production capacity. It's estimated to be in the range of 100,000 to 200,000+ tonnes per year.</w:t>
-      </w:r>
-    </w:p>
-    <w:p>
-      <w:pPr>
-        <w:pStyle w:val="Normal"/>
-        <w:rPr>
-          <w:rFonts w:ascii="Arial Nova" w:hAnsi="Arial Nova" w:cs="Angsana New"/>
-        </w:rPr>
-      </w:pPr>
-      <w:r>
-        <w:rPr>
-          <w:rFonts w:cs="Angsana New" w:ascii="Arial Nova" w:hAnsi="Arial Nova"/>
-        </w:rPr>
-        <w:t>Hitachi Chemical (Showa Denko Materials/Resonac Materials): Since it's now integrated into Resonac, its capacity is included in the Showa Denko/Resonac estimate above.</w:t>
-      </w:r>
-    </w:p>
-    <w:p>
-      <w:pPr>
-        <w:pStyle w:val="Normal"/>
-        <w:rPr>
-          <w:rFonts w:ascii="Arial Nova" w:hAnsi="Arial Nova" w:cs="Angsana New"/>
-          <w:b/>
-          <w:b/>
-          <w:bCs/>
-        </w:rPr>
-      </w:pPr>
-      <w:r>
-        <w:rPr>
-          <w:rFonts w:cs="Angsana New" w:ascii="Arial Nova" w:hAnsi="Arial Nova"/>
-          <w:b/>
-          <w:bCs/>
-        </w:rPr>
-        <w:t xml:space="preserve">4. </w:t>
-      </w:r>
-      <w:r>
-        <w:rPr>
-          <w:rFonts w:cs="Angsana New" w:ascii="Arial Nova" w:hAnsi="Arial Nova"/>
-          <w:b/>
-          <w:bCs/>
-        </w:rPr>
-        <w:t>User: Can you tell me BTR supplies graphite as anode battery materials to which battery companies?</w:t>
-      </w:r>
-    </w:p>
-    <w:p>
-      <w:pPr>
-        <w:pStyle w:val="Normal"/>
-        <w:rPr>
-          <w:rFonts w:ascii="Arial Nova" w:hAnsi="Arial Nova" w:cs="Angsana New"/>
-        </w:rPr>
-      </w:pPr>
-      <w:r>
-        <w:rPr>
-          <w:rFonts w:cs="Angsana New" w:ascii="Arial Nova" w:hAnsi="Arial Nova"/>
-        </w:rPr>
-        <w:t>Assistant: Based on my general knowledge, BTR New Material Group supplies graphite as anode battery materials to a wide range of battery companies. Some of the major ones include:</w:t>
-      </w:r>
-    </w:p>
-    <w:p>
-      <w:pPr>
-        <w:pStyle w:val="Normal"/>
-        <w:rPr>
-          <w:rFonts w:ascii="Arial Nova" w:hAnsi="Arial Nova" w:cs="Angsana New"/>
-        </w:rPr>
-      </w:pPr>
-      <w:r>
-        <w:rPr>
-          <w:rFonts w:cs="Angsana New" w:ascii="Arial Nova" w:hAnsi="Arial Nova"/>
-        </w:rPr>
-        <w:t>CATL (Contemporary Amperex Technology Co. Limited): The world's largest battery manufacturer.</w:t>
-      </w:r>
-    </w:p>
-    <w:p>
-      <w:pPr>
-        <w:pStyle w:val="Normal"/>
-        <w:rPr>
-          <w:rFonts w:ascii="Arial Nova" w:hAnsi="Arial Nova" w:cs="Angsana New"/>
-        </w:rPr>
-      </w:pPr>
-      <w:r>
-        <w:rPr>
-          <w:rFonts w:cs="Angsana New" w:ascii="Arial Nova" w:hAnsi="Arial Nova"/>
-        </w:rPr>
-        <w:t>BYD: A major Chinese electric vehicle and battery manufacturer.</w:t>
-      </w:r>
-    </w:p>
-    <w:p>
-      <w:pPr>
-        <w:pStyle w:val="Normal"/>
-        <w:rPr>
-          <w:rFonts w:ascii="Arial Nova" w:hAnsi="Arial Nova" w:cs="Angsana New"/>
-        </w:rPr>
-      </w:pPr>
-      <w:r>
-        <w:rPr>
-          <w:rFonts w:cs="Angsana New" w:ascii="Arial Nova" w:hAnsi="Arial Nova"/>
-        </w:rPr>
-        <w:t>LG Energy Solution: A leading global battery manufacturer.</w:t>
-      </w:r>
-    </w:p>
-    <w:p>
-      <w:pPr>
-        <w:pStyle w:val="Normal"/>
-        <w:rPr>
-          <w:rFonts w:ascii="Arial Nova" w:hAnsi="Arial Nova" w:cs="Angsana New"/>
-        </w:rPr>
-      </w:pPr>
-      <w:r>
-        <w:rPr>
-          <w:rFonts w:cs="Angsana New" w:ascii="Arial Nova" w:hAnsi="Arial Nova"/>
-        </w:rPr>
-        <w:t>Samsung SDI: Another leading global battery manufacturer.</w:t>
-      </w:r>
-    </w:p>
-    <w:p>
-      <w:pPr>
-        <w:pStyle w:val="Normal"/>
-        <w:rPr>
-          <w:rFonts w:ascii="Arial Nova" w:hAnsi="Arial Nova" w:cs="Angsana New"/>
-        </w:rPr>
-      </w:pPr>
-      <w:r>
-        <w:rPr>
-          <w:rFonts w:cs="Angsana New" w:ascii="Arial Nova" w:hAnsi="Arial Nova"/>
-        </w:rPr>
-        <w:t>Panasonic: A major Japanese battery manufacturer.</w:t>
-      </w:r>
-    </w:p>
-    <w:p>
-      <w:pPr>
-        <w:pStyle w:val="Normal"/>
-        <w:rPr>
-          <w:rFonts w:ascii="Arial Nova" w:hAnsi="Arial Nova" w:cs="Angsana New"/>
-        </w:rPr>
-      </w:pPr>
-      <w:r>
-        <w:rPr>
-          <w:rFonts w:cs="Angsana New" w:ascii="Arial Nova" w:hAnsi="Arial Nova"/>
-        </w:rPr>
-        <w:t>BTR is a major supplier in the battery materials market, so they likely supply to many other smaller and regional battery manufacturers as well.</w:t>
-      </w:r>
-    </w:p>
-    <w:p>
-      <w:pPr>
-        <w:pStyle w:val="Normal"/>
-        <w:rPr>
-          <w:rFonts w:ascii="Arial Nova" w:hAnsi="Arial Nova" w:cs="Angsana New"/>
-        </w:rPr>
-      </w:pPr>
-      <w:r>
-        <w:rPr>
-          <w:rFonts w:cs="Angsana New" w:ascii="Arial Nova" w:hAnsi="Arial Nova"/>
-          <w:b/>
-          <w:bCs/>
-        </w:rPr>
-        <w:t xml:space="preserve">5. </w:t>
-      </w:r>
-      <w:r>
-        <w:rPr>
-          <w:rFonts w:cs="Angsana New" w:ascii="Arial Nova" w:hAnsi="Arial Nova"/>
-          <w:b/>
-          <w:bCs/>
-        </w:rPr>
-        <w:t>User:</w:t>
+        <w:t>5. User:</w:t>
       </w:r>
       <w:r>
         <w:rPr>
@@ -1019,15 +979,7 @@
           <w:b/>
           <w:bCs/>
         </w:rPr>
-        <w:t xml:space="preserve">6. </w:t>
-      </w:r>
-      <w:r>
-        <w:rPr>
-          <w:rFonts w:cs="Angsana New" w:ascii="Arial Nova" w:hAnsi="Arial Nova"/>
-          <w:b/>
-          <w:bCs/>
-        </w:rPr>
-        <w:t>User:</w:t>
+        <w:t>6. User:</w:t>
       </w:r>
       <w:r>
         <w:rPr>
@@ -1565,6 +1517,929 @@
           <w:rFonts w:cs="Angsana New" w:ascii="Arial Nova" w:hAnsi="Arial Nova"/>
         </w:rPr>
         <w:t>Market Dynamics: The graphite market and the companies involved are constantly evolving.</w:t>
+      </w:r>
+    </w:p>
+    <w:p>
+      <w:pPr>
+        <w:pStyle w:val="Normal"/>
+        <w:spacing w:before="0" w:after="160"/>
+        <w:rPr>
+          <w:rFonts w:ascii="Arial Nova" w:hAnsi="Arial Nova" w:cs="Angsana New"/>
+        </w:rPr>
+      </w:pPr>
+      <w:r>
+        <w:rPr/>
+      </w:r>
+    </w:p>
+    <w:p>
+      <w:pPr>
+        <w:pStyle w:val="Normal"/>
+        <w:spacing w:before="0" w:after="160"/>
+        <w:rPr>
+          <w:rFonts w:ascii="Arial Nova" w:hAnsi="Arial Nova" w:cs="Angsana New"/>
+        </w:rPr>
+      </w:pPr>
+      <w:r>
+        <w:rPr>
+          <w:rFonts w:cs="Angsana New" w:ascii="Arial Nova" w:hAnsi="Arial Nova"/>
+        </w:rPr>
+        <w:t xml:space="preserve">7. </w:t>
+      </w:r>
+      <w:r>
+        <w:rPr>
+          <w:rFonts w:cs="Angsana New" w:ascii="Arial Nova" w:hAnsi="Arial Nova"/>
+        </w:rPr>
+        <w:t>Can you list all companies producing natural graphite, give me company name, location including longitude/latitude, and production capacities, list in a table</w:t>
+      </w:r>
+    </w:p>
+    <w:p>
+      <w:pPr>
+        <w:pStyle w:val="TextBody"/>
+        <w:spacing w:before="0" w:after="160"/>
+        <w:rPr>
+          <w:rFonts w:ascii="Arial Nova" w:hAnsi="Arial Nova" w:cs="Angsana New"/>
+        </w:rPr>
+      </w:pPr>
+      <w:r>
+        <w:rPr>
+          <w:rFonts w:cs="Angsana New" w:ascii="Source Sans Pro;sans-serif" w:hAnsi="Source Sans Pro;sans-serif"/>
+          <w:b w:val="false"/>
+          <w:i w:val="false"/>
+          <w:caps w:val="false"/>
+          <w:smallCaps w:val="false"/>
+          <w:color w:val="31333F"/>
+          <w:spacing w:val="0"/>
+          <w:sz w:val="24"/>
+        </w:rPr>
+        <w:t>Okay, I understand. I will create a table listing the companies that produce </w:t>
+      </w:r>
+      <w:r>
+        <w:rPr>
+          <w:rStyle w:val="StrongEmphasis"/>
+          <w:rFonts w:cs="Angsana New" w:ascii="Source Sans Pro;sans-serif" w:hAnsi="Source Sans Pro;sans-serif"/>
+          <w:b/>
+          <w:i w:val="false"/>
+          <w:caps w:val="false"/>
+          <w:smallCaps w:val="false"/>
+          <w:color w:val="31333F"/>
+          <w:spacing w:val="0"/>
+          <w:sz w:val="24"/>
+        </w:rPr>
+        <w:t>natural graphite</w:t>
+      </w:r>
+      <w:r>
+        <w:rPr>
+          <w:rFonts w:cs="Angsana New" w:ascii="Source Sans Pro;sans-serif" w:hAnsi="Source Sans Pro;sans-serif"/>
+          <w:b w:val="false"/>
+          <w:i w:val="false"/>
+          <w:caps w:val="false"/>
+          <w:smallCaps w:val="false"/>
+          <w:color w:val="31333F"/>
+          <w:spacing w:val="0"/>
+          <w:sz w:val="24"/>
+        </w:rPr>
+        <w:t>, combining information from the provided context and my general knowledge, and including location (using latitude/longitude when available, otherwise city/region) and production capacity. I will clearly indicate the source of each piece of information.</w:t>
+      </w:r>
+    </w:p>
+    <w:tbl>
+      <w:tblPr>
+        <w:tblW w:w="9360" w:type="dxa"/>
+        <w:jc w:val="left"/>
+        <w:tblInd w:w="0" w:type="dxa"/>
+        <w:tblCellMar>
+          <w:top w:w="28" w:type="dxa"/>
+          <w:left w:w="28" w:type="dxa"/>
+          <w:bottom w:w="28" w:type="dxa"/>
+          <w:right w:w="28" w:type="dxa"/>
+        </w:tblCellMar>
+      </w:tblPr>
+      <w:tblGrid>
+        <w:gridCol w:w="2547"/>
+        <w:gridCol w:w="2795"/>
+        <w:gridCol w:w="2339"/>
+        <w:gridCol w:w="1679"/>
+      </w:tblGrid>
+      <w:tr>
+        <w:trPr>
+          <w:tblHeader w:val="true"/>
+        </w:trPr>
+        <w:tc>
+          <w:tcPr>
+            <w:tcW w:w="2547" w:type="dxa"/>
+            <w:tcBorders>
+              <w:top w:val="single" w:sz="2" w:space="0" w:color="000000"/>
+              <w:left w:val="single" w:sz="2" w:space="0" w:color="000000"/>
+              <w:bottom w:val="single" w:sz="2" w:space="0" w:color="000000"/>
+              <w:right w:val="single" w:sz="2" w:space="0" w:color="000000"/>
+            </w:tcBorders>
+            <w:vAlign w:val="center"/>
+          </w:tcPr>
+          <w:p>
+            <w:pPr>
+              <w:pStyle w:val="TableHeading"/>
+              <w:spacing w:before="0" w:after="160"/>
+              <w:jc w:val="left"/>
+              <w:rPr/>
+            </w:pPr>
+            <w:r>
+              <w:rPr/>
+              <w:t>Company</w:t>
+            </w:r>
+          </w:p>
+        </w:tc>
+        <w:tc>
+          <w:tcPr>
+            <w:tcW w:w="2795" w:type="dxa"/>
+            <w:tcBorders>
+              <w:top w:val="single" w:sz="2" w:space="0" w:color="000000"/>
+              <w:left w:val="single" w:sz="2" w:space="0" w:color="000000"/>
+              <w:bottom w:val="single" w:sz="2" w:space="0" w:color="000000"/>
+              <w:right w:val="single" w:sz="2" w:space="0" w:color="000000"/>
+            </w:tcBorders>
+            <w:vAlign w:val="center"/>
+          </w:tcPr>
+          <w:p>
+            <w:pPr>
+              <w:pStyle w:val="TableHeading"/>
+              <w:spacing w:before="0" w:after="160"/>
+              <w:jc w:val="left"/>
+              <w:rPr/>
+            </w:pPr>
+            <w:r>
+              <w:rPr/>
+              <w:t>Location (Long/Lat) or (City/Region)</w:t>
+            </w:r>
+          </w:p>
+        </w:tc>
+        <w:tc>
+          <w:tcPr>
+            <w:tcW w:w="2339" w:type="dxa"/>
+            <w:tcBorders>
+              <w:top w:val="single" w:sz="2" w:space="0" w:color="000000"/>
+              <w:left w:val="single" w:sz="2" w:space="0" w:color="000000"/>
+              <w:bottom w:val="single" w:sz="2" w:space="0" w:color="000000"/>
+              <w:right w:val="single" w:sz="2" w:space="0" w:color="000000"/>
+            </w:tcBorders>
+            <w:vAlign w:val="center"/>
+          </w:tcPr>
+          <w:p>
+            <w:pPr>
+              <w:pStyle w:val="TableHeading"/>
+              <w:spacing w:before="0" w:after="160"/>
+              <w:jc w:val="left"/>
+              <w:rPr/>
+            </w:pPr>
+            <w:r>
+              <w:rPr/>
+              <w:t>Production Capacity</w:t>
+            </w:r>
+          </w:p>
+        </w:tc>
+        <w:tc>
+          <w:tcPr>
+            <w:tcW w:w="1679" w:type="dxa"/>
+            <w:tcBorders>
+              <w:top w:val="single" w:sz="2" w:space="0" w:color="000000"/>
+              <w:left w:val="single" w:sz="2" w:space="0" w:color="000000"/>
+              <w:bottom w:val="single" w:sz="2" w:space="0" w:color="000000"/>
+              <w:right w:val="single" w:sz="2" w:space="0" w:color="000000"/>
+            </w:tcBorders>
+            <w:vAlign w:val="center"/>
+          </w:tcPr>
+          <w:p>
+            <w:pPr>
+              <w:pStyle w:val="TableHeading"/>
+              <w:spacing w:before="0" w:after="160"/>
+              <w:jc w:val="left"/>
+              <w:rPr/>
+            </w:pPr>
+            <w:r>
+              <w:rPr/>
+              <w:t>Source</w:t>
+            </w:r>
+          </w:p>
+        </w:tc>
+      </w:tr>
+      <w:tr>
+        <w:trPr/>
+        <w:tc>
+          <w:tcPr>
+            <w:tcW w:w="2547" w:type="dxa"/>
+            <w:tcBorders>
+              <w:top w:val="single" w:sz="2" w:space="0" w:color="000000"/>
+              <w:left w:val="single" w:sz="2" w:space="0" w:color="000000"/>
+              <w:bottom w:val="single" w:sz="2" w:space="0" w:color="000000"/>
+              <w:right w:val="single" w:sz="2" w:space="0" w:color="000000"/>
+            </w:tcBorders>
+            <w:vAlign w:val="center"/>
+          </w:tcPr>
+          <w:p>
+            <w:pPr>
+              <w:pStyle w:val="TableContents"/>
+              <w:spacing w:before="0" w:after="160"/>
+              <w:jc w:val="left"/>
+              <w:rPr/>
+            </w:pPr>
+            <w:r>
+              <w:rPr/>
+              <w:t>Karabacak Mining Industry and Foreign Trade Tourism Inc.</w:t>
+            </w:r>
+          </w:p>
+        </w:tc>
+        <w:tc>
+          <w:tcPr>
+            <w:tcW w:w="2795" w:type="dxa"/>
+            <w:tcBorders>
+              <w:top w:val="single" w:sz="2" w:space="0" w:color="000000"/>
+              <w:left w:val="single" w:sz="2" w:space="0" w:color="000000"/>
+              <w:bottom w:val="single" w:sz="2" w:space="0" w:color="000000"/>
+              <w:right w:val="single" w:sz="2" w:space="0" w:color="000000"/>
+            </w:tcBorders>
+            <w:vAlign w:val="center"/>
+          </w:tcPr>
+          <w:p>
+            <w:pPr>
+              <w:pStyle w:val="TableContents"/>
+              <w:spacing w:before="0" w:after="160"/>
+              <w:jc w:val="left"/>
+              <w:rPr/>
+            </w:pPr>
+            <w:r>
+              <w:rPr/>
+              <w:t>Oysu Village, Kütahya, Turkey</w:t>
+            </w:r>
+          </w:p>
+        </w:tc>
+        <w:tc>
+          <w:tcPr>
+            <w:tcW w:w="2339" w:type="dxa"/>
+            <w:tcBorders>
+              <w:top w:val="single" w:sz="2" w:space="0" w:color="000000"/>
+              <w:left w:val="single" w:sz="2" w:space="0" w:color="000000"/>
+              <w:bottom w:val="single" w:sz="2" w:space="0" w:color="000000"/>
+              <w:right w:val="single" w:sz="2" w:space="0" w:color="000000"/>
+            </w:tcBorders>
+            <w:vAlign w:val="center"/>
+          </w:tcPr>
+          <w:p>
+            <w:pPr>
+              <w:pStyle w:val="TableContents"/>
+              <w:spacing w:before="0" w:after="160"/>
+              <w:jc w:val="left"/>
+              <w:rPr/>
+            </w:pPr>
+            <w:r>
+              <w:rPr/>
+              <w:t>4,500 tons per month</w:t>
+            </w:r>
+          </w:p>
+        </w:tc>
+        <w:tc>
+          <w:tcPr>
+            <w:tcW w:w="1679" w:type="dxa"/>
+            <w:tcBorders>
+              <w:top w:val="single" w:sz="2" w:space="0" w:color="000000"/>
+              <w:left w:val="single" w:sz="2" w:space="0" w:color="000000"/>
+              <w:bottom w:val="single" w:sz="2" w:space="0" w:color="000000"/>
+              <w:right w:val="single" w:sz="2" w:space="0" w:color="000000"/>
+            </w:tcBorders>
+            <w:vAlign w:val="center"/>
+          </w:tcPr>
+          <w:p>
+            <w:pPr>
+              <w:pStyle w:val="TableContents"/>
+              <w:spacing w:before="0" w:after="160"/>
+              <w:jc w:val="left"/>
+              <w:rPr/>
+            </w:pPr>
+            <w:r>
+              <w:rPr/>
+              <w:t>Context</w:t>
+            </w:r>
+          </w:p>
+        </w:tc>
+      </w:tr>
+      <w:tr>
+        <w:trPr/>
+        <w:tc>
+          <w:tcPr>
+            <w:tcW w:w="2547" w:type="dxa"/>
+            <w:tcBorders>
+              <w:top w:val="single" w:sz="2" w:space="0" w:color="000000"/>
+              <w:left w:val="single" w:sz="2" w:space="0" w:color="000000"/>
+              <w:bottom w:val="single" w:sz="2" w:space="0" w:color="000000"/>
+              <w:right w:val="single" w:sz="2" w:space="0" w:color="000000"/>
+            </w:tcBorders>
+            <w:vAlign w:val="center"/>
+          </w:tcPr>
+          <w:p>
+            <w:pPr>
+              <w:pStyle w:val="TableContents"/>
+              <w:spacing w:before="0" w:after="160"/>
+              <w:jc w:val="left"/>
+              <w:rPr/>
+            </w:pPr>
+            <w:r>
+              <w:rPr/>
+              <w:t>Northern Graphite</w:t>
+            </w:r>
+          </w:p>
+        </w:tc>
+        <w:tc>
+          <w:tcPr>
+            <w:tcW w:w="2795" w:type="dxa"/>
+            <w:tcBorders>
+              <w:top w:val="single" w:sz="2" w:space="0" w:color="000000"/>
+              <w:left w:val="single" w:sz="2" w:space="0" w:color="000000"/>
+              <w:bottom w:val="single" w:sz="2" w:space="0" w:color="000000"/>
+              <w:right w:val="single" w:sz="2" w:space="0" w:color="000000"/>
+            </w:tcBorders>
+            <w:vAlign w:val="center"/>
+          </w:tcPr>
+          <w:p>
+            <w:pPr>
+              <w:pStyle w:val="TableContents"/>
+              <w:spacing w:before="0" w:after="160"/>
+              <w:jc w:val="left"/>
+              <w:rPr/>
+            </w:pPr>
+            <w:r>
+              <w:rPr/>
+              <w:t>Lac des Iles, Quebec, Canada (47.3833° N, 78.2000° W)</w:t>
+            </w:r>
+          </w:p>
+        </w:tc>
+        <w:tc>
+          <w:tcPr>
+            <w:tcW w:w="2339" w:type="dxa"/>
+            <w:tcBorders>
+              <w:top w:val="single" w:sz="2" w:space="0" w:color="000000"/>
+              <w:left w:val="single" w:sz="2" w:space="0" w:color="000000"/>
+              <w:bottom w:val="single" w:sz="2" w:space="0" w:color="000000"/>
+              <w:right w:val="single" w:sz="2" w:space="0" w:color="000000"/>
+            </w:tcBorders>
+            <w:vAlign w:val="center"/>
+          </w:tcPr>
+          <w:p>
+            <w:pPr>
+              <w:pStyle w:val="TableContents"/>
+              <w:spacing w:before="0" w:after="160"/>
+              <w:jc w:val="left"/>
+              <w:rPr/>
+            </w:pPr>
+            <w:r>
+              <w:rPr/>
+              <w:t>10,000-15,000 tpy (ramping to 25,000 tpy)</w:t>
+            </w:r>
+          </w:p>
+        </w:tc>
+        <w:tc>
+          <w:tcPr>
+            <w:tcW w:w="1679" w:type="dxa"/>
+            <w:tcBorders>
+              <w:top w:val="single" w:sz="2" w:space="0" w:color="000000"/>
+              <w:left w:val="single" w:sz="2" w:space="0" w:color="000000"/>
+              <w:bottom w:val="single" w:sz="2" w:space="0" w:color="000000"/>
+              <w:right w:val="single" w:sz="2" w:space="0" w:color="000000"/>
+            </w:tcBorders>
+            <w:vAlign w:val="center"/>
+          </w:tcPr>
+          <w:p>
+            <w:pPr>
+              <w:pStyle w:val="TableContents"/>
+              <w:spacing w:before="0" w:after="160"/>
+              <w:jc w:val="left"/>
+              <w:rPr/>
+            </w:pPr>
+            <w:r>
+              <w:rPr/>
+              <w:t>Context/Knowledge</w:t>
+            </w:r>
+          </w:p>
+        </w:tc>
+      </w:tr>
+      <w:tr>
+        <w:trPr/>
+        <w:tc>
+          <w:tcPr>
+            <w:tcW w:w="2547" w:type="dxa"/>
+            <w:tcBorders>
+              <w:top w:val="single" w:sz="2" w:space="0" w:color="000000"/>
+              <w:left w:val="single" w:sz="2" w:space="0" w:color="000000"/>
+              <w:bottom w:val="single" w:sz="2" w:space="0" w:color="000000"/>
+              <w:right w:val="single" w:sz="2" w:space="0" w:color="000000"/>
+            </w:tcBorders>
+            <w:vAlign w:val="center"/>
+          </w:tcPr>
+          <w:p>
+            <w:pPr>
+              <w:pStyle w:val="TableContents"/>
+              <w:spacing w:before="0" w:after="160"/>
+              <w:jc w:val="left"/>
+              <w:rPr/>
+            </w:pPr>
+            <w:r>
+              <w:rPr/>
+              <w:t>Quantum Graphite</w:t>
+            </w:r>
+          </w:p>
+        </w:tc>
+        <w:tc>
+          <w:tcPr>
+            <w:tcW w:w="2795" w:type="dxa"/>
+            <w:tcBorders>
+              <w:top w:val="single" w:sz="2" w:space="0" w:color="000000"/>
+              <w:left w:val="single" w:sz="2" w:space="0" w:color="000000"/>
+              <w:bottom w:val="single" w:sz="2" w:space="0" w:color="000000"/>
+              <w:right w:val="single" w:sz="2" w:space="0" w:color="000000"/>
+            </w:tcBorders>
+            <w:vAlign w:val="center"/>
+          </w:tcPr>
+          <w:p>
+            <w:pPr>
+              <w:pStyle w:val="TableContents"/>
+              <w:spacing w:before="0" w:after="160"/>
+              <w:jc w:val="left"/>
+              <w:rPr/>
+            </w:pPr>
+            <w:r>
+              <w:rPr/>
+              <w:t>Australia</w:t>
+            </w:r>
+          </w:p>
+        </w:tc>
+        <w:tc>
+          <w:tcPr>
+            <w:tcW w:w="2339" w:type="dxa"/>
+            <w:tcBorders>
+              <w:top w:val="single" w:sz="2" w:space="0" w:color="000000"/>
+              <w:left w:val="single" w:sz="2" w:space="0" w:color="000000"/>
+              <w:bottom w:val="single" w:sz="2" w:space="0" w:color="000000"/>
+              <w:right w:val="single" w:sz="2" w:space="0" w:color="000000"/>
+            </w:tcBorders>
+            <w:vAlign w:val="center"/>
+          </w:tcPr>
+          <w:p>
+            <w:pPr>
+              <w:pStyle w:val="TableContents"/>
+              <w:spacing w:before="0" w:after="160"/>
+              <w:jc w:val="left"/>
+              <w:rPr/>
+            </w:pPr>
+            <w:r>
+              <w:rPr/>
+              <w:t>Not Available</w:t>
+            </w:r>
+          </w:p>
+        </w:tc>
+        <w:tc>
+          <w:tcPr>
+            <w:tcW w:w="1679" w:type="dxa"/>
+            <w:tcBorders>
+              <w:top w:val="single" w:sz="2" w:space="0" w:color="000000"/>
+              <w:left w:val="single" w:sz="2" w:space="0" w:color="000000"/>
+              <w:bottom w:val="single" w:sz="2" w:space="0" w:color="000000"/>
+              <w:right w:val="single" w:sz="2" w:space="0" w:color="000000"/>
+            </w:tcBorders>
+            <w:vAlign w:val="center"/>
+          </w:tcPr>
+          <w:p>
+            <w:pPr>
+              <w:pStyle w:val="TableContents"/>
+              <w:spacing w:before="0" w:after="160"/>
+              <w:jc w:val="left"/>
+              <w:rPr/>
+            </w:pPr>
+            <w:r>
+              <w:rPr/>
+              <w:t>Context/Knowledge</w:t>
+            </w:r>
+          </w:p>
+        </w:tc>
+      </w:tr>
+      <w:tr>
+        <w:trPr/>
+        <w:tc>
+          <w:tcPr>
+            <w:tcW w:w="2547" w:type="dxa"/>
+            <w:tcBorders>
+              <w:top w:val="single" w:sz="2" w:space="0" w:color="000000"/>
+              <w:left w:val="single" w:sz="2" w:space="0" w:color="000000"/>
+              <w:bottom w:val="single" w:sz="2" w:space="0" w:color="000000"/>
+              <w:right w:val="single" w:sz="2" w:space="0" w:color="000000"/>
+            </w:tcBorders>
+            <w:vAlign w:val="center"/>
+          </w:tcPr>
+          <w:p>
+            <w:pPr>
+              <w:pStyle w:val="TableContents"/>
+              <w:spacing w:before="0" w:after="160"/>
+              <w:jc w:val="left"/>
+              <w:rPr/>
+            </w:pPr>
+            <w:r>
+              <w:rPr/>
+              <w:t>Anshan Carbon Co., Ltd</w:t>
+            </w:r>
+          </w:p>
+        </w:tc>
+        <w:tc>
+          <w:tcPr>
+            <w:tcW w:w="2795" w:type="dxa"/>
+            <w:tcBorders>
+              <w:top w:val="single" w:sz="2" w:space="0" w:color="000000"/>
+              <w:left w:val="single" w:sz="2" w:space="0" w:color="000000"/>
+              <w:bottom w:val="single" w:sz="2" w:space="0" w:color="000000"/>
+              <w:right w:val="single" w:sz="2" w:space="0" w:color="000000"/>
+            </w:tcBorders>
+            <w:vAlign w:val="center"/>
+          </w:tcPr>
+          <w:p>
+            <w:pPr>
+              <w:pStyle w:val="TableContents"/>
+              <w:spacing w:before="0" w:after="160"/>
+              <w:jc w:val="left"/>
+              <w:rPr/>
+            </w:pPr>
+            <w:r>
+              <w:rPr/>
+              <w:t>Anshan City, Liaoning Province, China (41.1167° N, 122.9833° E)</w:t>
+            </w:r>
+          </w:p>
+        </w:tc>
+        <w:tc>
+          <w:tcPr>
+            <w:tcW w:w="2339" w:type="dxa"/>
+            <w:tcBorders>
+              <w:top w:val="single" w:sz="2" w:space="0" w:color="000000"/>
+              <w:left w:val="single" w:sz="2" w:space="0" w:color="000000"/>
+              <w:bottom w:val="single" w:sz="2" w:space="0" w:color="000000"/>
+              <w:right w:val="single" w:sz="2" w:space="0" w:color="000000"/>
+            </w:tcBorders>
+            <w:vAlign w:val="center"/>
+          </w:tcPr>
+          <w:p>
+            <w:pPr>
+              <w:pStyle w:val="TableContents"/>
+              <w:spacing w:before="0" w:after="160"/>
+              <w:jc w:val="left"/>
+              <w:rPr/>
+            </w:pPr>
+            <w:r>
+              <w:rPr/>
+              <w:t>3000 tons/month</w:t>
+            </w:r>
+          </w:p>
+        </w:tc>
+        <w:tc>
+          <w:tcPr>
+            <w:tcW w:w="1679" w:type="dxa"/>
+            <w:tcBorders>
+              <w:top w:val="single" w:sz="2" w:space="0" w:color="000000"/>
+              <w:left w:val="single" w:sz="2" w:space="0" w:color="000000"/>
+              <w:bottom w:val="single" w:sz="2" w:space="0" w:color="000000"/>
+              <w:right w:val="single" w:sz="2" w:space="0" w:color="000000"/>
+            </w:tcBorders>
+            <w:vAlign w:val="center"/>
+          </w:tcPr>
+          <w:p>
+            <w:pPr>
+              <w:pStyle w:val="TableContents"/>
+              <w:spacing w:before="0" w:after="160"/>
+              <w:jc w:val="left"/>
+              <w:rPr/>
+            </w:pPr>
+            <w:r>
+              <w:rPr/>
+              <w:t>Context/Knowledge</w:t>
+            </w:r>
+          </w:p>
+        </w:tc>
+      </w:tr>
+      <w:tr>
+        <w:trPr/>
+        <w:tc>
+          <w:tcPr>
+            <w:tcW w:w="2547" w:type="dxa"/>
+            <w:tcBorders>
+              <w:top w:val="single" w:sz="2" w:space="0" w:color="000000"/>
+              <w:left w:val="single" w:sz="2" w:space="0" w:color="000000"/>
+              <w:bottom w:val="single" w:sz="2" w:space="0" w:color="000000"/>
+              <w:right w:val="single" w:sz="2" w:space="0" w:color="000000"/>
+            </w:tcBorders>
+            <w:vAlign w:val="center"/>
+          </w:tcPr>
+          <w:p>
+            <w:pPr>
+              <w:pStyle w:val="TableContents"/>
+              <w:spacing w:before="0" w:after="160"/>
+              <w:jc w:val="left"/>
+              <w:rPr/>
+            </w:pPr>
+            <w:r>
+              <w:rPr/>
+              <w:t>SGL Carbon</w:t>
+            </w:r>
+          </w:p>
+        </w:tc>
+        <w:tc>
+          <w:tcPr>
+            <w:tcW w:w="2795" w:type="dxa"/>
+            <w:tcBorders>
+              <w:top w:val="single" w:sz="2" w:space="0" w:color="000000"/>
+              <w:left w:val="single" w:sz="2" w:space="0" w:color="000000"/>
+              <w:bottom w:val="single" w:sz="2" w:space="0" w:color="000000"/>
+              <w:right w:val="single" w:sz="2" w:space="0" w:color="000000"/>
+            </w:tcBorders>
+            <w:vAlign w:val="center"/>
+          </w:tcPr>
+          <w:p>
+            <w:pPr>
+              <w:pStyle w:val="TableContents"/>
+              <w:spacing w:before="0" w:after="160"/>
+              <w:jc w:val="left"/>
+              <w:rPr/>
+            </w:pPr>
+            <w:r>
+              <w:rPr/>
+              <w:t>Morganton, NC (35.7496° N, 81.6862° W)</w:t>
+            </w:r>
+          </w:p>
+        </w:tc>
+        <w:tc>
+          <w:tcPr>
+            <w:tcW w:w="2339" w:type="dxa"/>
+            <w:tcBorders>
+              <w:top w:val="single" w:sz="2" w:space="0" w:color="000000"/>
+              <w:left w:val="single" w:sz="2" w:space="0" w:color="000000"/>
+              <w:bottom w:val="single" w:sz="2" w:space="0" w:color="000000"/>
+              <w:right w:val="single" w:sz="2" w:space="0" w:color="000000"/>
+            </w:tcBorders>
+            <w:vAlign w:val="center"/>
+          </w:tcPr>
+          <w:p>
+            <w:pPr>
+              <w:pStyle w:val="TableContents"/>
+              <w:spacing w:before="0" w:after="160"/>
+              <w:jc w:val="left"/>
+              <w:rPr/>
+            </w:pPr>
+            <w:r>
+              <w:rPr/>
+              <w:t>roughly 11,000 tons annually</w:t>
+            </w:r>
+          </w:p>
+        </w:tc>
+        <w:tc>
+          <w:tcPr>
+            <w:tcW w:w="1679" w:type="dxa"/>
+            <w:tcBorders>
+              <w:top w:val="single" w:sz="2" w:space="0" w:color="000000"/>
+              <w:left w:val="single" w:sz="2" w:space="0" w:color="000000"/>
+              <w:bottom w:val="single" w:sz="2" w:space="0" w:color="000000"/>
+              <w:right w:val="single" w:sz="2" w:space="0" w:color="000000"/>
+            </w:tcBorders>
+            <w:vAlign w:val="center"/>
+          </w:tcPr>
+          <w:p>
+            <w:pPr>
+              <w:pStyle w:val="TableContents"/>
+              <w:spacing w:before="0" w:after="160"/>
+              <w:jc w:val="left"/>
+              <w:rPr/>
+            </w:pPr>
+            <w:r>
+              <w:rPr/>
+              <w:t>Context/Knowledge</w:t>
+            </w:r>
+          </w:p>
+        </w:tc>
+      </w:tr>
+    </w:tbl>
+    <w:p>
+      <w:pPr>
+        <w:pStyle w:val="TextBody"/>
+        <w:widowControl/>
+        <w:pBdr/>
+        <w:spacing w:before="0" w:after="0"/>
+        <w:ind w:left="0" w:right="0" w:hanging="0"/>
+        <w:rPr>
+          <w:rFonts w:ascii="Arial Nova" w:hAnsi="Arial Nova" w:cs="Angsana New"/>
+        </w:rPr>
+      </w:pPr>
+      <w:r>
+        <w:rPr>
+          <w:rStyle w:val="StrongEmphasis"/>
+          <w:rFonts w:ascii="Source Sans Pro;sans-serif" w:hAnsi="Source Sans Pro;sans-serif"/>
+          <w:b/>
+          <w:i w:val="false"/>
+          <w:caps w:val="false"/>
+          <w:smallCaps w:val="false"/>
+          <w:color w:val="31333F"/>
+          <w:spacing w:val="0"/>
+          <w:sz w:val="24"/>
+        </w:rPr>
+        <w:t>Notes:</w:t>
+      </w:r>
+    </w:p>
+    <w:p>
+      <w:pPr>
+        <w:pStyle w:val="TextBody"/>
+        <w:widowControl/>
+        <w:numPr>
+          <w:ilvl w:val="0"/>
+          <w:numId w:val="6"/>
+        </w:numPr>
+        <w:pBdr/>
+        <w:tabs>
+          <w:tab w:val="clear" w:pos="720"/>
+          <w:tab w:val="left" w:pos="0" w:leader="none"/>
+        </w:tabs>
+        <w:spacing w:before="0" w:after="0"/>
+        <w:ind w:left="0" w:right="0" w:hanging="0"/>
+        <w:rPr>
+          <w:rFonts w:ascii="Arial Nova" w:hAnsi="Arial Nova" w:cs="Angsana New"/>
+        </w:rPr>
+      </w:pPr>
+      <w:r>
+        <w:rPr>
+          <w:rStyle w:val="StrongEmphasis"/>
+          <w:rFonts w:ascii="Source Sans Pro;sans-serif" w:hAnsi="Source Sans Pro;sans-serif"/>
+          <w:b/>
+          <w:i w:val="false"/>
+          <w:caps w:val="false"/>
+          <w:smallCaps w:val="false"/>
+          <w:color w:val="31333F"/>
+          <w:spacing w:val="0"/>
+          <w:sz w:val="24"/>
+        </w:rPr>
+        <w:t>Location:</w:t>
+      </w:r>
+      <w:r>
+        <w:rPr>
+          <w:rFonts w:ascii="Source Sans Pro;sans-serif" w:hAnsi="Source Sans Pro;sans-serif"/>
+          <w:b w:val="false"/>
+          <w:i w:val="false"/>
+          <w:caps w:val="false"/>
+          <w:smallCaps w:val="false"/>
+          <w:color w:val="31333F"/>
+          <w:spacing w:val="0"/>
+          <w:sz w:val="24"/>
+        </w:rPr>
+        <w:t> For locations where latitude/longitude coordinates were not provided in the context, I have added them based on my general knowledge. If a specific mine location was unavailable, I used the coordinates for the company's main city or headquarters.</w:t>
+      </w:r>
+    </w:p>
+    <w:p>
+      <w:pPr>
+        <w:pStyle w:val="TextBody"/>
+        <w:widowControl/>
+        <w:numPr>
+          <w:ilvl w:val="0"/>
+          <w:numId w:val="6"/>
+        </w:numPr>
+        <w:pBdr/>
+        <w:tabs>
+          <w:tab w:val="clear" w:pos="720"/>
+          <w:tab w:val="left" w:pos="0" w:leader="none"/>
+        </w:tabs>
+        <w:spacing w:before="0" w:after="0"/>
+        <w:ind w:left="0" w:right="0" w:hanging="0"/>
+        <w:rPr>
+          <w:rFonts w:ascii="Arial Nova" w:hAnsi="Arial Nova" w:cs="Angsana New"/>
+        </w:rPr>
+      </w:pPr>
+      <w:r>
+        <w:rPr>
+          <w:rStyle w:val="StrongEmphasis"/>
+          <w:rFonts w:ascii="Source Sans Pro;sans-serif" w:hAnsi="Source Sans Pro;sans-serif"/>
+          <w:b/>
+          <w:i w:val="false"/>
+          <w:caps w:val="false"/>
+          <w:smallCaps w:val="false"/>
+          <w:color w:val="31333F"/>
+          <w:spacing w:val="0"/>
+          <w:sz w:val="24"/>
+        </w:rPr>
+        <w:t>Production Capacity:</w:t>
+      </w:r>
+      <w:r>
+        <w:rPr>
+          <w:rFonts w:ascii="Source Sans Pro;sans-serif" w:hAnsi="Source Sans Pro;sans-serif"/>
+          <w:b w:val="false"/>
+          <w:i w:val="false"/>
+          <w:caps w:val="false"/>
+          <w:smallCaps w:val="false"/>
+          <w:color w:val="31333F"/>
+          <w:spacing w:val="0"/>
+          <w:sz w:val="24"/>
+        </w:rPr>
+        <w:t> Production capacities can vary. I've used figures from the provided context where available.</w:t>
+      </w:r>
+    </w:p>
+    <w:p>
+      <w:pPr>
+        <w:pStyle w:val="TextBody"/>
+        <w:widowControl/>
+        <w:numPr>
+          <w:ilvl w:val="0"/>
+          <w:numId w:val="6"/>
+        </w:numPr>
+        <w:pBdr/>
+        <w:tabs>
+          <w:tab w:val="clear" w:pos="720"/>
+          <w:tab w:val="left" w:pos="0" w:leader="none"/>
+        </w:tabs>
+        <w:spacing w:before="0" w:after="0"/>
+        <w:ind w:left="0" w:right="0" w:hanging="0"/>
+        <w:rPr>
+          <w:rFonts w:ascii="Arial Nova" w:hAnsi="Arial Nova" w:cs="Angsana New"/>
+        </w:rPr>
+      </w:pPr>
+      <w:r>
+        <w:rPr>
+          <w:rStyle w:val="StrongEmphasis"/>
+          <w:rFonts w:ascii="Source Sans Pro;sans-serif" w:hAnsi="Source Sans Pro;sans-serif"/>
+          <w:b/>
+          <w:i w:val="false"/>
+          <w:caps w:val="false"/>
+          <w:smallCaps w:val="false"/>
+          <w:color w:val="31333F"/>
+          <w:spacing w:val="0"/>
+          <w:sz w:val="24"/>
+        </w:rPr>
+        <w:t>Source:</w:t>
+      </w:r>
+      <w:r>
+        <w:rPr>
+          <w:rFonts w:ascii="Source Sans Pro;sans-serif" w:hAnsi="Source Sans Pro;sans-serif"/>
+          <w:b w:val="false"/>
+          <w:i w:val="false"/>
+          <w:caps w:val="false"/>
+          <w:smallCaps w:val="false"/>
+          <w:color w:val="31333F"/>
+          <w:spacing w:val="0"/>
+          <w:sz w:val="24"/>
+        </w:rPr>
+        <w:t> "Context" indicates the information came directly from the provided text. "General Knowledge" indicates the information is from my knowledge base. "Context/Knowledge" means I combined information from both sources.</w:t>
+      </w:r>
+    </w:p>
+    <w:p>
+      <w:pPr>
+        <w:pStyle w:val="TextBody"/>
+        <w:widowControl/>
+        <w:numPr>
+          <w:ilvl w:val="0"/>
+          <w:numId w:val="6"/>
+        </w:numPr>
+        <w:pBdr/>
+        <w:tabs>
+          <w:tab w:val="clear" w:pos="720"/>
+          <w:tab w:val="left" w:pos="0" w:leader="none"/>
+        </w:tabs>
+        <w:spacing w:before="0" w:after="0"/>
+        <w:ind w:left="0" w:right="0" w:hanging="0"/>
+        <w:rPr>
+          <w:rFonts w:ascii="Arial Nova" w:hAnsi="Arial Nova" w:cs="Angsana New"/>
+        </w:rPr>
+      </w:pPr>
+      <w:r>
+        <w:rPr>
+          <w:rStyle w:val="StrongEmphasis"/>
+          <w:rFonts w:ascii="Source Sans Pro;sans-serif" w:hAnsi="Source Sans Pro;sans-serif"/>
+          <w:b/>
+          <w:i w:val="false"/>
+          <w:caps w:val="false"/>
+          <w:smallCaps w:val="false"/>
+          <w:color w:val="31333F"/>
+          <w:spacing w:val="0"/>
+          <w:sz w:val="24"/>
+        </w:rPr>
+        <w:t>Accuracy:</w:t>
+      </w:r>
+      <w:r>
+        <w:rPr>
+          <w:rFonts w:ascii="Source Sans Pro;sans-serif" w:hAnsi="Source Sans Pro;sans-serif"/>
+          <w:b w:val="false"/>
+          <w:i w:val="false"/>
+          <w:caps w:val="false"/>
+          <w:smallCaps w:val="false"/>
+          <w:color w:val="31333F"/>
+          <w:spacing w:val="0"/>
+          <w:sz w:val="24"/>
+        </w:rPr>
+        <w:t> While I strive for accuracy, the precise location and operational details can be dynamic and may require further verification. The graphite market is dynamic, and this list may not be exhaustive.</w:t>
+      </w:r>
+    </w:p>
+    <w:p>
+      <w:pPr>
+        <w:pStyle w:val="Normal"/>
+        <w:spacing w:before="0" w:after="160"/>
+        <w:rPr>
+          <w:rFonts w:ascii="Arial Nova" w:hAnsi="Arial Nova" w:cs="Angsana New"/>
+        </w:rPr>
+      </w:pPr>
+      <w:r>
+        <w:rPr/>
       </w:r>
     </w:p>
     <w:sectPr>
@@ -2268,6 +3143,144 @@
     </w:lvl>
   </w:abstractNum>
   <w:abstractNum w:abstractNumId="6">
+    <w:lvl w:ilvl="0">
+      <w:start w:val="1"/>
+      <w:numFmt w:val="bullet"/>
+      <w:suff w:val="nothing"/>
+      <w:lvlText w:val=""/>
+      <w:lvlJc w:val="left"/>
+      <w:pPr>
+        <w:tabs>
+          <w:tab w:val="num" w:pos="0"/>
+        </w:tabs>
+        <w:ind w:left="0" w:hanging="0"/>
+      </w:pPr>
+      <w:rPr>
+        <w:rFonts w:ascii="Symbol" w:hAnsi="Symbol" w:cs="Symbol" w:hint="default"/>
+      </w:rPr>
+    </w:lvl>
+    <w:lvl w:ilvl="1">
+      <w:start w:val="1"/>
+      <w:numFmt w:val="bullet"/>
+      <w:lvlText w:val=""/>
+      <w:lvlJc w:val="left"/>
+      <w:pPr>
+        <w:tabs>
+          <w:tab w:val="num" w:pos="1414"/>
+        </w:tabs>
+        <w:ind w:left="1414" w:hanging="283"/>
+      </w:pPr>
+      <w:rPr>
+        <w:rFonts w:ascii="Symbol" w:hAnsi="Symbol" w:cs="Symbol" w:hint="default"/>
+      </w:rPr>
+    </w:lvl>
+    <w:lvl w:ilvl="2">
+      <w:start w:val="1"/>
+      <w:numFmt w:val="bullet"/>
+      <w:lvlText w:val=""/>
+      <w:lvlJc w:val="left"/>
+      <w:pPr>
+        <w:tabs>
+          <w:tab w:val="num" w:pos="2121"/>
+        </w:tabs>
+        <w:ind w:left="2121" w:hanging="283"/>
+      </w:pPr>
+      <w:rPr>
+        <w:rFonts w:ascii="Symbol" w:hAnsi="Symbol" w:cs="Symbol" w:hint="default"/>
+      </w:rPr>
+    </w:lvl>
+    <w:lvl w:ilvl="3">
+      <w:start w:val="1"/>
+      <w:numFmt w:val="bullet"/>
+      <w:lvlText w:val=""/>
+      <w:lvlJc w:val="left"/>
+      <w:pPr>
+        <w:tabs>
+          <w:tab w:val="num" w:pos="2828"/>
+        </w:tabs>
+        <w:ind w:left="2828" w:hanging="283"/>
+      </w:pPr>
+      <w:rPr>
+        <w:rFonts w:ascii="Symbol" w:hAnsi="Symbol" w:cs="Symbol" w:hint="default"/>
+      </w:rPr>
+    </w:lvl>
+    <w:lvl w:ilvl="4">
+      <w:start w:val="1"/>
+      <w:numFmt w:val="bullet"/>
+      <w:lvlText w:val=""/>
+      <w:lvlJc w:val="left"/>
+      <w:pPr>
+        <w:tabs>
+          <w:tab w:val="num" w:pos="3535"/>
+        </w:tabs>
+        <w:ind w:left="3535" w:hanging="283"/>
+      </w:pPr>
+      <w:rPr>
+        <w:rFonts w:ascii="Symbol" w:hAnsi="Symbol" w:cs="Symbol" w:hint="default"/>
+      </w:rPr>
+    </w:lvl>
+    <w:lvl w:ilvl="5">
+      <w:start w:val="1"/>
+      <w:numFmt w:val="bullet"/>
+      <w:lvlText w:val=""/>
+      <w:lvlJc w:val="left"/>
+      <w:pPr>
+        <w:tabs>
+          <w:tab w:val="num" w:pos="4242"/>
+        </w:tabs>
+        <w:ind w:left="4242" w:hanging="283"/>
+      </w:pPr>
+      <w:rPr>
+        <w:rFonts w:ascii="Symbol" w:hAnsi="Symbol" w:cs="Symbol" w:hint="default"/>
+      </w:rPr>
+    </w:lvl>
+    <w:lvl w:ilvl="6">
+      <w:start w:val="1"/>
+      <w:numFmt w:val="bullet"/>
+      <w:lvlText w:val=""/>
+      <w:lvlJc w:val="left"/>
+      <w:pPr>
+        <w:tabs>
+          <w:tab w:val="num" w:pos="4949"/>
+        </w:tabs>
+        <w:ind w:left="4949" w:hanging="283"/>
+      </w:pPr>
+      <w:rPr>
+        <w:rFonts w:ascii="Symbol" w:hAnsi="Symbol" w:cs="Symbol" w:hint="default"/>
+      </w:rPr>
+    </w:lvl>
+    <w:lvl w:ilvl="7">
+      <w:start w:val="1"/>
+      <w:numFmt w:val="bullet"/>
+      <w:lvlText w:val=""/>
+      <w:lvlJc w:val="left"/>
+      <w:pPr>
+        <w:tabs>
+          <w:tab w:val="num" w:pos="5656"/>
+        </w:tabs>
+        <w:ind w:left="5656" w:hanging="283"/>
+      </w:pPr>
+      <w:rPr>
+        <w:rFonts w:ascii="Symbol" w:hAnsi="Symbol" w:cs="Symbol" w:hint="default"/>
+      </w:rPr>
+    </w:lvl>
+    <w:lvl w:ilvl="8">
+      <w:start w:val="1"/>
+      <w:numFmt w:val="bullet"/>
+      <w:lvlText w:val=""/>
+      <w:lvlJc w:val="left"/>
+      <w:pPr>
+        <w:tabs>
+          <w:tab w:val="num" w:pos="6363"/>
+        </w:tabs>
+        <w:ind w:left="6363" w:hanging="283"/>
+      </w:pPr>
+      <w:rPr>
+        <w:rFonts w:ascii="Symbol" w:hAnsi="Symbol" w:cs="Symbol" w:hint="default"/>
+      </w:rPr>
+    </w:lvl>
+  </w:abstractNum>
+  <w:abstractNum w:abstractNumId="7">
     <w:lvl w:ilvl="0">
       <w:start w:val="1"/>
       <w:numFmt w:val="none"/>
@@ -2404,6 +3417,9 @@
   <w:num w:numId="6">
     <w:abstractNumId w:val="6"/>
   </w:num>
+  <w:num w:numId="7">
+    <w:abstractNumId w:val="7"/>
+  </w:num>
 </w:numbering>
 </file>
 
@@ -2414,7 +3430,6 @@
       <w:rPr>
         <w:rFonts w:ascii="Aptos" w:hAnsi="Aptos" w:eastAsia="等线" w:cs="" w:asciiTheme="minorHAnsi" w:cstheme="minorBidi" w:eastAsiaTheme="minorEastAsia" w:hAnsiTheme="minorHAnsi"/>
         <w:kern w:val="2"/>
-        <w:sz w:val="24"/>
         <w:szCs w:val="24"/>
         <w:lang w:val="en-US" w:eastAsia="zh-CN" w:bidi="ar-SA"/>
         <w14:ligatures w14:val="standardContextual"/>
@@ -2809,6 +3824,7 @@
     <w:qFormat/>
     <w:pPr>
       <w:widowControl/>
+      <w:suppressAutoHyphens w:val="true"/>
       <w:bidi w:val="0"/>
       <w:spacing w:lineRule="auto" w:line="276" w:before="0" w:after="160"/>
       <w:jc w:val="left"/>
@@ -3239,6 +4255,21 @@
       <w:spacing w:val="5"/>
     </w:rPr>
   </w:style>
+  <w:style w:type="character" w:styleId="StrongEmphasis">
+    <w:name w:val="Strong Emphasis"/>
+    <w:qFormat/>
+    <w:rPr>
+      <w:b/>
+      <w:bCs/>
+    </w:rPr>
+  </w:style>
+  <w:style w:type="character" w:styleId="Bullets">
+    <w:name w:val="Bullets"/>
+    <w:qFormat/>
+    <w:rPr>
+      <w:rFonts w:ascii="OpenSymbol" w:hAnsi="OpenSymbol" w:eastAsia="OpenSymbol" w:cs="OpenSymbol"/>
+    </w:rPr>
+  </w:style>
   <w:style w:type="paragraph" w:styleId="Heading">
     <w:name w:val="Heading"/>
     <w:basedOn w:val="Normal"/>
@@ -3386,6 +4417,28 @@
       <w:i/>
       <w:iCs/>
       <w:color w:val="0F4761" w:themeColor="accent1" w:themeShade="bf"/>
+    </w:rPr>
+  </w:style>
+  <w:style w:type="paragraph" w:styleId="TableContents">
+    <w:name w:val="Table Contents"/>
+    <w:basedOn w:val="Normal"/>
+    <w:qFormat/>
+    <w:pPr>
+      <w:suppressLineNumbers/>
+    </w:pPr>
+    <w:rPr/>
+  </w:style>
+  <w:style w:type="paragraph" w:styleId="TableHeading">
+    <w:name w:val="Table Heading"/>
+    <w:basedOn w:val="TableContents"/>
+    <w:qFormat/>
+    <w:pPr>
+      <w:suppressLineNumbers/>
+      <w:jc w:val="center"/>
+    </w:pPr>
+    <w:rPr>
+      <w:b/>
+      <w:bCs/>
     </w:rPr>
   </w:style>
   <w:style w:type="numbering" w:styleId="NoList" w:default="1">

</xml_diff>